<commit_message>
Update Chapter 6 Part 1 Introduction to Keyboard.docx
</commit_message>
<xml_diff>
--- a/8 ... Chapter 6/Chapter 6 Part 1 Introduction to Keyboard.docx
+++ b/8 ... Chapter 6/Chapter 6 Part 1 Introduction to Keyboard.docx
@@ -2850,6 +2850,1302 @@
         </w:rPr>
       </w:pPr>
     </w:p>
+    <w:p>
+      <w:pPr>
+        <w:rPr>
+          <w:rFonts w:ascii="Times New Roman" w:hAnsi="Times New Roman" w:cs="Times New Roman"/>
+          <w:sz w:val="24"/>
+          <w:szCs w:val="24"/>
+        </w:rPr>
+      </w:pPr>
+    </w:p>
+    <w:p>
+      <w:pPr>
+        <w:rPr>
+          <w:rFonts w:ascii="Times New Roman" w:hAnsi="Times New Roman" w:cs="Times New Roman"/>
+          <w:sz w:val="40"/>
+          <w:szCs w:val="40"/>
+          <w14:textOutline w14:w="9525" w14:cap="rnd" w14:cmpd="sng" w14:algn="ctr">
+            <w14:solidFill>
+              <w14:srgbClr w14:val="FF0000"/>
+            </w14:solidFill>
+            <w14:prstDash w14:val="solid"/>
+            <w14:bevel/>
+          </w14:textOutline>
+        </w:rPr>
+      </w:pPr>
+      <w:r>
+        <w:rPr>
+          <w:rFonts w:ascii="Times New Roman" w:hAnsi="Times New Roman" w:cs="Times New Roman"/>
+          <w:sz w:val="40"/>
+          <w:szCs w:val="40"/>
+          <w14:textOutline w14:w="9525" w14:cap="rnd" w14:cmpd="sng" w14:algn="ctr">
+            <w14:solidFill>
+              <w14:srgbClr w14:val="FF0000"/>
+            </w14:solidFill>
+            <w14:prstDash w14:val="solid"/>
+            <w14:bevel/>
+          </w14:textOutline>
+        </w:rPr>
+        <w:lastRenderedPageBreak/>
+        <w:t xml:space="preserve">KEYSTROKES </w:t>
+      </w:r>
+      <w:r>
+        <w:rPr>
+          <w:rFonts w:ascii="Times New Roman" w:hAnsi="Times New Roman" w:cs="Times New Roman"/>
+          <w:sz w:val="40"/>
+          <w:szCs w:val="40"/>
+          <w14:textOutline w14:w="9525" w14:cap="rnd" w14:cmpd="sng" w14:algn="ctr">
+            <w14:solidFill>
+              <w14:srgbClr w14:val="FF0000"/>
+            </w14:solidFill>
+            <w14:prstDash w14:val="solid"/>
+            <w14:bevel/>
+          </w14:textOutline>
+        </w:rPr>
+        <w:t>vs</w:t>
+      </w:r>
+      <w:r>
+        <w:rPr>
+          <w:rFonts w:ascii="Times New Roman" w:hAnsi="Times New Roman" w:cs="Times New Roman"/>
+          <w:sz w:val="40"/>
+          <w:szCs w:val="40"/>
+          <w14:textOutline w14:w="9525" w14:cap="rnd" w14:cmpd="sng" w14:algn="ctr">
+            <w14:solidFill>
+              <w14:srgbClr w14:val="FF0000"/>
+            </w14:solidFill>
+            <w14:prstDash w14:val="solid"/>
+            <w14:bevel/>
+          </w14:textOutline>
+        </w:rPr>
+        <w:t xml:space="preserve"> CHARACTERS</w:t>
+      </w:r>
+    </w:p>
+    <w:p>
+      <w:pPr>
+        <w:rPr>
+          <w:rFonts w:ascii="Times New Roman" w:hAnsi="Times New Roman" w:cs="Times New Roman"/>
+          <w:sz w:val="24"/>
+          <w:szCs w:val="24"/>
+        </w:rPr>
+      </w:pPr>
+      <w:r>
+        <w:rPr>
+          <w:rFonts w:ascii="Times New Roman" w:hAnsi="Times New Roman" w:cs="Times New Roman"/>
+          <w:sz w:val="24"/>
+          <w:szCs w:val="24"/>
+        </w:rPr>
+        <w:t>The messages that an application receives from Windows regarding keyboard events differentiate between keystrokes and characters. This distinction stems from the dual nature of the keyboard.</w:t>
+      </w:r>
+    </w:p>
+    <w:p>
+      <w:pPr>
+        <w:rPr>
+          <w:rFonts w:ascii="Times New Roman" w:hAnsi="Times New Roman" w:cs="Times New Roman"/>
+          <w:sz w:val="24"/>
+          <w:szCs w:val="24"/>
+        </w:rPr>
+      </w:pPr>
+      <w:r>
+        <w:rPr>
+          <w:rFonts w:ascii="Times New Roman" w:hAnsi="Times New Roman" w:cs="Times New Roman"/>
+          <w:sz w:val="24"/>
+          <w:szCs w:val="24"/>
+        </w:rPr>
+        <w:t xml:space="preserve">On one hand, the keyboard can be viewed as a collection of physical keys. Each key, like the "A" key, has a specific label and generates a corresponding signal upon activation. Pressing and releasing a key are both considered </w:t>
+      </w:r>
+      <w:r>
+        <w:rPr>
+          <w:rFonts w:ascii="Times New Roman" w:hAnsi="Times New Roman" w:cs="Times New Roman"/>
+          <w:color w:val="0000FF"/>
+          <w:sz w:val="24"/>
+          <w:szCs w:val="24"/>
+        </w:rPr>
+        <w:t>keystrokes.</w:t>
+      </w:r>
+    </w:p>
+    <w:p>
+      <w:pPr>
+        <w:rPr>
+          <w:rFonts w:ascii="Times New Roman" w:hAnsi="Times New Roman" w:cs="Times New Roman"/>
+          <w:sz w:val="24"/>
+          <w:szCs w:val="24"/>
+        </w:rPr>
+      </w:pPr>
+      <w:r>
+        <w:rPr>
+          <w:noProof/>
+        </w:rPr>
+        <w:drawing>
+          <wp:inline distT="0" distB="0" distL="0" distR="0" wp14:anchorId="4344B191" wp14:editId="0E0E5EC9">
+            <wp:extent cx="3429000" cy="2281970"/>
+            <wp:effectExtent l="0" t="0" r="0" b="4445"/>
+            <wp:docPr id="19" name="Picture 19" descr="Premium AI Image | A person typing on a keyboard with the letters on the  keyboard"/>
+            <wp:cNvGraphicFramePr>
+              <a:graphicFrameLocks xmlns:a="http://schemas.openxmlformats.org/drawingml/2006/main" noChangeAspect="1"/>
+            </wp:cNvGraphicFramePr>
+            <a:graphic xmlns:a="http://schemas.openxmlformats.org/drawingml/2006/main">
+              <a:graphicData uri="http://schemas.openxmlformats.org/drawingml/2006/picture">
+                <pic:pic xmlns:pic="http://schemas.openxmlformats.org/drawingml/2006/picture">
+                  <pic:nvPicPr>
+                    <pic:cNvPr id="0" name="Picture 37" descr="Premium AI Image | A person typing on a keyboard with the letters on the  keyboard"/>
+                    <pic:cNvPicPr>
+                      <a:picLocks noChangeAspect="1" noChangeArrowheads="1"/>
+                    </pic:cNvPicPr>
+                  </pic:nvPicPr>
+                  <pic:blipFill>
+                    <a:blip r:embed="rId23">
+                      <a:extLst>
+                        <a:ext uri="{28A0092B-C50C-407E-A947-70E740481C1C}">
+                          <a14:useLocalDpi xmlns:a14="http://schemas.microsoft.com/office/drawing/2010/main" val="0"/>
+                        </a:ext>
+                      </a:extLst>
+                    </a:blip>
+                    <a:srcRect/>
+                    <a:stretch>
+                      <a:fillRect/>
+                    </a:stretch>
+                  </pic:blipFill>
+                  <pic:spPr bwMode="auto">
+                    <a:xfrm>
+                      <a:off x="0" y="0"/>
+                      <a:ext cx="3434813" cy="2285839"/>
+                    </a:xfrm>
+                    <a:prstGeom prst="rect">
+                      <a:avLst/>
+                    </a:prstGeom>
+                    <a:noFill/>
+                    <a:ln>
+                      <a:noFill/>
+                    </a:ln>
+                  </pic:spPr>
+                </pic:pic>
+              </a:graphicData>
+            </a:graphic>
+          </wp:inline>
+        </w:drawing>
+      </w:r>
+    </w:p>
+    <w:p>
+      <w:pPr>
+        <w:rPr>
+          <w:rFonts w:ascii="Times New Roman" w:hAnsi="Times New Roman" w:cs="Times New Roman"/>
+          <w:sz w:val="24"/>
+          <w:szCs w:val="24"/>
+        </w:rPr>
+      </w:pPr>
+      <w:r>
+        <w:rPr>
+          <w:rFonts w:ascii="Times New Roman" w:hAnsi="Times New Roman" w:cs="Times New Roman"/>
+          <w:sz w:val="24"/>
+          <w:szCs w:val="24"/>
+        </w:rPr>
+        <w:t xml:space="preserve">On the other hand, the </w:t>
+      </w:r>
+      <w:r>
+        <w:rPr>
+          <w:rFonts w:ascii="Times New Roman" w:hAnsi="Times New Roman" w:cs="Times New Roman"/>
+          <w:color w:val="0000FF"/>
+          <w:sz w:val="24"/>
+          <w:szCs w:val="24"/>
+        </w:rPr>
+        <w:t xml:space="preserve">keyboard serves as an input device </w:t>
+      </w:r>
+      <w:r>
+        <w:rPr>
+          <w:rFonts w:ascii="Times New Roman" w:hAnsi="Times New Roman" w:cs="Times New Roman"/>
+          <w:sz w:val="24"/>
+          <w:szCs w:val="24"/>
+        </w:rPr>
+        <w:t xml:space="preserve">that produces displayable characters or control characters. </w:t>
+      </w:r>
+    </w:p>
+    <w:p>
+      <w:pPr>
+        <w:rPr>
+          <w:rFonts w:ascii="Times New Roman" w:hAnsi="Times New Roman" w:cs="Times New Roman"/>
+          <w:color w:val="CC00CC"/>
+          <w:sz w:val="24"/>
+          <w:szCs w:val="24"/>
+        </w:rPr>
+      </w:pPr>
+      <w:r>
+        <w:rPr>
+          <w:rFonts w:ascii="Times New Roman" w:hAnsi="Times New Roman" w:cs="Times New Roman"/>
+          <w:sz w:val="24"/>
+          <w:szCs w:val="24"/>
+        </w:rPr>
+        <w:t xml:space="preserve">The "A" key, for instance, can generate various characters depending on the state of </w:t>
+      </w:r>
+      <w:r>
+        <w:rPr>
+          <w:rFonts w:ascii="Times New Roman" w:hAnsi="Times New Roman" w:cs="Times New Roman"/>
+          <w:color w:val="CC00CC"/>
+          <w:sz w:val="24"/>
+          <w:szCs w:val="24"/>
+        </w:rPr>
+        <w:t xml:space="preserve">the modifier keys (Ctrl, Shift, and Caps Lock). </w:t>
+      </w:r>
+    </w:p>
+    <w:p>
+      <w:pPr>
+        <w:rPr>
+          <w:rFonts w:ascii="Times New Roman" w:hAnsi="Times New Roman" w:cs="Times New Roman"/>
+          <w:sz w:val="24"/>
+          <w:szCs w:val="24"/>
+        </w:rPr>
+      </w:pPr>
+      <w:r>
+        <w:rPr>
+          <w:rFonts w:ascii="Times New Roman" w:hAnsi="Times New Roman" w:cs="Times New Roman"/>
+          <w:sz w:val="24"/>
+          <w:szCs w:val="24"/>
+        </w:rPr>
+        <w:t xml:space="preserve">Typically, the </w:t>
+      </w:r>
+      <w:r>
+        <w:rPr>
+          <w:rFonts w:ascii="Times New Roman" w:hAnsi="Times New Roman" w:cs="Times New Roman"/>
+          <w:color w:val="0000FF"/>
+          <w:sz w:val="24"/>
+          <w:szCs w:val="24"/>
+        </w:rPr>
+        <w:t xml:space="preserve">"A" key produces a lowercase "a." </w:t>
+      </w:r>
+      <w:r>
+        <w:rPr>
+          <w:rFonts w:ascii="Times New Roman" w:hAnsi="Times New Roman" w:cs="Times New Roman"/>
+          <w:sz w:val="24"/>
+          <w:szCs w:val="24"/>
+        </w:rPr>
+        <w:t xml:space="preserve">However, if the Shift key is held or Caps Lock is enabled, it generates an uppercase "A." </w:t>
+      </w:r>
+    </w:p>
+    <w:p>
+      <w:pPr>
+        <w:rPr>
+          <w:rFonts w:ascii="Times New Roman" w:hAnsi="Times New Roman" w:cs="Times New Roman"/>
+          <w:sz w:val="24"/>
+          <w:szCs w:val="24"/>
+        </w:rPr>
+      </w:pPr>
+      <w:r>
+        <w:rPr>
+          <w:rFonts w:ascii="Times New Roman" w:hAnsi="Times New Roman" w:cs="Times New Roman"/>
+          <w:sz w:val="24"/>
+          <w:szCs w:val="24"/>
+        </w:rPr>
+        <w:t xml:space="preserve">If the </w:t>
+      </w:r>
+      <w:r>
+        <w:rPr>
+          <w:rFonts w:ascii="Times New Roman" w:hAnsi="Times New Roman" w:cs="Times New Roman"/>
+          <w:color w:val="FF0000"/>
+          <w:sz w:val="24"/>
+          <w:szCs w:val="24"/>
+        </w:rPr>
+        <w:t>Ctrl key is pressed</w:t>
+      </w:r>
+      <w:r>
+        <w:rPr>
+          <w:rFonts w:ascii="Times New Roman" w:hAnsi="Times New Roman" w:cs="Times New Roman"/>
+          <w:sz w:val="24"/>
+          <w:szCs w:val="24"/>
+        </w:rPr>
+        <w:t>, it produces a Ctrl+A character, which carries a specific meaning in ASCII and may function as a keyboard shortcut in Windows.</w:t>
+      </w:r>
+    </w:p>
+    <w:p>
+      <w:pPr>
+        <w:rPr>
+          <w:rFonts w:ascii="Times New Roman" w:hAnsi="Times New Roman" w:cs="Times New Roman"/>
+          <w:sz w:val="24"/>
+          <w:szCs w:val="24"/>
+        </w:rPr>
+      </w:pPr>
+      <w:r>
+        <w:rPr>
+          <w:noProof/>
+        </w:rPr>
+        <w:drawing>
+          <wp:inline distT="0" distB="0" distL="0" distR="0" wp14:anchorId="230E5AF0" wp14:editId="40CCC0DA">
+            <wp:extent cx="2965781" cy="1863436"/>
+            <wp:effectExtent l="0" t="0" r="6350" b="3810"/>
+            <wp:docPr id="20" name="Picture 20" descr="Windows Basics: Keyboard Shortcuts in Windows"/>
+            <wp:cNvGraphicFramePr>
+              <a:graphicFrameLocks xmlns:a="http://schemas.openxmlformats.org/drawingml/2006/main" noChangeAspect="1"/>
+            </wp:cNvGraphicFramePr>
+            <a:graphic xmlns:a="http://schemas.openxmlformats.org/drawingml/2006/main">
+              <a:graphicData uri="http://schemas.openxmlformats.org/drawingml/2006/picture">
+                <pic:pic xmlns:pic="http://schemas.openxmlformats.org/drawingml/2006/picture">
+                  <pic:nvPicPr>
+                    <pic:cNvPr id="0" name="Picture 39" descr="Windows Basics: Keyboard Shortcuts in Windows"/>
+                    <pic:cNvPicPr>
+                      <a:picLocks noChangeAspect="1" noChangeArrowheads="1"/>
+                    </pic:cNvPicPr>
+                  </pic:nvPicPr>
+                  <pic:blipFill>
+                    <a:blip r:embed="rId24" cstate="print">
+                      <a:extLst>
+                        <a:ext uri="{28A0092B-C50C-407E-A947-70E740481C1C}">
+                          <a14:useLocalDpi xmlns:a14="http://schemas.microsoft.com/office/drawing/2010/main" val="0"/>
+                        </a:ext>
+                      </a:extLst>
+                    </a:blip>
+                    <a:srcRect/>
+                    <a:stretch>
+                      <a:fillRect/>
+                    </a:stretch>
+                  </pic:blipFill>
+                  <pic:spPr bwMode="auto">
+                    <a:xfrm>
+                      <a:off x="0" y="0"/>
+                      <a:ext cx="2976747" cy="1870326"/>
+                    </a:xfrm>
+                    <a:prstGeom prst="rect">
+                      <a:avLst/>
+                    </a:prstGeom>
+                    <a:noFill/>
+                    <a:ln>
+                      <a:noFill/>
+                    </a:ln>
+                  </pic:spPr>
+                </pic:pic>
+              </a:graphicData>
+            </a:graphic>
+          </wp:inline>
+        </w:drawing>
+      </w:r>
+    </w:p>
+    <w:p>
+      <w:pPr>
+        <w:rPr>
+          <w:rFonts w:ascii="Times New Roman" w:hAnsi="Times New Roman" w:cs="Times New Roman"/>
+          <w:sz w:val="24"/>
+          <w:szCs w:val="24"/>
+        </w:rPr>
+      </w:pPr>
+      <w:r>
+        <w:rPr>
+          <w:rFonts w:ascii="Times New Roman" w:hAnsi="Times New Roman" w:cs="Times New Roman"/>
+          <w:sz w:val="24"/>
+          <w:szCs w:val="24"/>
+        </w:rPr>
+        <w:lastRenderedPageBreak/>
+        <w:t xml:space="preserve">In certain scenarios, a keystroke may be preceded by a </w:t>
+      </w:r>
+      <w:r>
+        <w:rPr>
+          <w:rFonts w:ascii="Times New Roman" w:hAnsi="Times New Roman" w:cs="Times New Roman"/>
+          <w:color w:val="006600"/>
+          <w:sz w:val="24"/>
+          <w:szCs w:val="24"/>
+        </w:rPr>
+        <w:t xml:space="preserve">dead key or a combination of modifier keys (Shift, Ctrl, or Alt). </w:t>
+      </w:r>
+      <w:r>
+        <w:rPr>
+          <w:rFonts w:ascii="Times New Roman" w:hAnsi="Times New Roman" w:cs="Times New Roman"/>
+          <w:sz w:val="24"/>
+          <w:szCs w:val="24"/>
+        </w:rPr>
+        <w:t xml:space="preserve">These combinations can generate characters with accent marks, such as </w:t>
+      </w:r>
+      <w:r>
+        <w:rPr>
+          <w:rFonts w:ascii="Times New Roman" w:hAnsi="Times New Roman" w:cs="Times New Roman"/>
+          <w:b/>
+          <w:bCs/>
+          <w:color w:val="0000FF"/>
+          <w:sz w:val="24"/>
+          <w:szCs w:val="24"/>
+        </w:rPr>
+        <w:t>à, á, â, ã, Ä, or Å.</w:t>
+      </w:r>
+    </w:p>
+    <w:p>
+      <w:pPr>
+        <w:rPr>
+          <w:rFonts w:ascii="Times New Roman" w:hAnsi="Times New Roman" w:cs="Times New Roman"/>
+          <w:sz w:val="24"/>
+          <w:szCs w:val="24"/>
+        </w:rPr>
+      </w:pPr>
+      <w:r>
+        <w:rPr>
+          <w:noProof/>
+        </w:rPr>
+        <w:drawing>
+          <wp:inline distT="0" distB="0" distL="0" distR="0" wp14:anchorId="58628C4B" wp14:editId="3303AA5E">
+            <wp:extent cx="2466340" cy="1849755"/>
+            <wp:effectExtent l="0" t="0" r="0" b="0"/>
+            <wp:docPr id="21" name="Picture 21" descr="Closeup Photo of Black Computer Keyboard's Left Side Keys · Free Stock Photo"/>
+            <wp:cNvGraphicFramePr>
+              <a:graphicFrameLocks xmlns:a="http://schemas.openxmlformats.org/drawingml/2006/main" noChangeAspect="1"/>
+            </wp:cNvGraphicFramePr>
+            <a:graphic xmlns:a="http://schemas.openxmlformats.org/drawingml/2006/main">
+              <a:graphicData uri="http://schemas.openxmlformats.org/drawingml/2006/picture">
+                <pic:pic xmlns:pic="http://schemas.openxmlformats.org/drawingml/2006/picture">
+                  <pic:nvPicPr>
+                    <pic:cNvPr id="0" name="Picture 41" descr="Closeup Photo of Black Computer Keyboard's Left Side Keys · Free Stock Photo"/>
+                    <pic:cNvPicPr>
+                      <a:picLocks noChangeAspect="1" noChangeArrowheads="1"/>
+                    </pic:cNvPicPr>
+                  </pic:nvPicPr>
+                  <pic:blipFill>
+                    <a:blip r:embed="rId25">
+                      <a:extLst>
+                        <a:ext uri="{28A0092B-C50C-407E-A947-70E740481C1C}">
+                          <a14:useLocalDpi xmlns:a14="http://schemas.microsoft.com/office/drawing/2010/main" val="0"/>
+                        </a:ext>
+                      </a:extLst>
+                    </a:blip>
+                    <a:srcRect/>
+                    <a:stretch>
+                      <a:fillRect/>
+                    </a:stretch>
+                  </pic:blipFill>
+                  <pic:spPr bwMode="auto">
+                    <a:xfrm>
+                      <a:off x="0" y="0"/>
+                      <a:ext cx="2466340" cy="1849755"/>
+                    </a:xfrm>
+                    <a:prstGeom prst="rect">
+                      <a:avLst/>
+                    </a:prstGeom>
+                    <a:noFill/>
+                    <a:ln>
+                      <a:noFill/>
+                    </a:ln>
+                  </pic:spPr>
+                </pic:pic>
+              </a:graphicData>
+            </a:graphic>
+          </wp:inline>
+        </w:drawing>
+      </w:r>
+    </w:p>
+    <w:p>
+      <w:pPr>
+        <w:rPr>
+          <w:rFonts w:ascii="Times New Roman" w:hAnsi="Times New Roman" w:cs="Times New Roman"/>
+          <w:sz w:val="24"/>
+          <w:szCs w:val="24"/>
+        </w:rPr>
+      </w:pPr>
+      <w:r>
+        <w:rPr>
+          <w:rFonts w:ascii="Times New Roman" w:hAnsi="Times New Roman" w:cs="Times New Roman"/>
+          <w:sz w:val="24"/>
+          <w:szCs w:val="24"/>
+        </w:rPr>
+        <w:t xml:space="preserve">For keystroke combinations that result in </w:t>
+      </w:r>
+      <w:r>
+        <w:rPr>
+          <w:rFonts w:ascii="Times New Roman" w:hAnsi="Times New Roman" w:cs="Times New Roman"/>
+          <w:color w:val="CC00CC"/>
+          <w:sz w:val="24"/>
+          <w:szCs w:val="24"/>
+        </w:rPr>
+        <w:t>displayable characters</w:t>
+      </w:r>
+      <w:r>
+        <w:rPr>
+          <w:rFonts w:ascii="Times New Roman" w:hAnsi="Times New Roman" w:cs="Times New Roman"/>
+          <w:sz w:val="24"/>
+          <w:szCs w:val="24"/>
+        </w:rPr>
+        <w:t xml:space="preserve">, Windows sends both keystroke and character messages to the program. </w:t>
+      </w:r>
+    </w:p>
+    <w:p>
+      <w:pPr>
+        <w:rPr>
+          <w:rFonts w:ascii="Times New Roman" w:hAnsi="Times New Roman" w:cs="Times New Roman"/>
+          <w:sz w:val="24"/>
+          <w:szCs w:val="24"/>
+        </w:rPr>
+      </w:pPr>
+      <w:r>
+        <w:rPr>
+          <w:rFonts w:ascii="Times New Roman" w:hAnsi="Times New Roman" w:cs="Times New Roman"/>
+          <w:sz w:val="24"/>
+          <w:szCs w:val="24"/>
+        </w:rPr>
+        <w:t xml:space="preserve">However, some keys, such as the modifier keys, function keys, cursor movement keys, and special keys like Insert and Delete, </w:t>
+      </w:r>
+      <w:r>
+        <w:rPr>
+          <w:rFonts w:ascii="Times New Roman" w:hAnsi="Times New Roman" w:cs="Times New Roman"/>
+          <w:color w:val="FF0000"/>
+          <w:sz w:val="24"/>
+          <w:szCs w:val="24"/>
+        </w:rPr>
+        <w:t>do not generate characters</w:t>
+      </w:r>
+      <w:r>
+        <w:rPr>
+          <w:rFonts w:ascii="Times New Roman" w:hAnsi="Times New Roman" w:cs="Times New Roman"/>
+          <w:sz w:val="24"/>
+          <w:szCs w:val="24"/>
+        </w:rPr>
+        <w:t>. For these keys, Windows only sends keystroke messages.</w:t>
+      </w:r>
+    </w:p>
+    <w:p>
+      <w:pPr>
+        <w:rPr>
+          <w:rFonts w:ascii="Times New Roman" w:hAnsi="Times New Roman" w:cs="Times New Roman"/>
+          <w:sz w:val="24"/>
+          <w:szCs w:val="24"/>
+        </w:rPr>
+      </w:pPr>
+      <w:r>
+        <w:rPr>
+          <w:noProof/>
+        </w:rPr>
+        <w:drawing>
+          <wp:inline distT="0" distB="0" distL="0" distR="0" wp14:anchorId="5765F963" wp14:editId="0D6967F2">
+            <wp:extent cx="2590997" cy="1711036"/>
+            <wp:effectExtent l="0" t="0" r="0" b="3810"/>
+            <wp:docPr id="22" name="Picture 22" descr="2,909 Shortcut Key Images, Stock Photos, 3D objects, &amp; Vectors |  Shutterstock"/>
+            <wp:cNvGraphicFramePr>
+              <a:graphicFrameLocks xmlns:a="http://schemas.openxmlformats.org/drawingml/2006/main" noChangeAspect="1"/>
+            </wp:cNvGraphicFramePr>
+            <a:graphic xmlns:a="http://schemas.openxmlformats.org/drawingml/2006/main">
+              <a:graphicData uri="http://schemas.openxmlformats.org/drawingml/2006/picture">
+                <pic:pic xmlns:pic="http://schemas.openxmlformats.org/drawingml/2006/picture">
+                  <pic:nvPicPr>
+                    <pic:cNvPr id="0" name="Picture 43" descr="2,909 Shortcut Key Images, Stock Photos, 3D objects, &amp; Vectors |  Shutterstock"/>
+                    <pic:cNvPicPr>
+                      <a:picLocks noChangeAspect="1" noChangeArrowheads="1"/>
+                    </pic:cNvPicPr>
+                  </pic:nvPicPr>
+                  <pic:blipFill>
+                    <a:blip r:embed="rId26">
+                      <a:extLst>
+                        <a:ext uri="{28A0092B-C50C-407E-A947-70E740481C1C}">
+                          <a14:useLocalDpi xmlns:a14="http://schemas.microsoft.com/office/drawing/2010/main" val="0"/>
+                        </a:ext>
+                      </a:extLst>
+                    </a:blip>
+                    <a:srcRect/>
+                    <a:stretch>
+                      <a:fillRect/>
+                    </a:stretch>
+                  </pic:blipFill>
+                  <pic:spPr bwMode="auto">
+                    <a:xfrm>
+                      <a:off x="0" y="0"/>
+                      <a:ext cx="2595253" cy="1713847"/>
+                    </a:xfrm>
+                    <a:prstGeom prst="rect">
+                      <a:avLst/>
+                    </a:prstGeom>
+                    <a:noFill/>
+                    <a:ln>
+                      <a:noFill/>
+                    </a:ln>
+                  </pic:spPr>
+                </pic:pic>
+              </a:graphicData>
+            </a:graphic>
+          </wp:inline>
+        </w:drawing>
+      </w:r>
+    </w:p>
+    <w:p>
+      <w:pPr>
+        <w:rPr>
+          <w:rFonts w:ascii="Times New Roman" w:hAnsi="Times New Roman" w:cs="Times New Roman"/>
+          <w:sz w:val="32"/>
+          <w:szCs w:val="32"/>
+          <w14:textOutline w14:w="9525" w14:cap="rnd" w14:cmpd="sng" w14:algn="ctr">
+            <w14:solidFill>
+              <w14:srgbClr w14:val="00B050"/>
+            </w14:solidFill>
+            <w14:prstDash w14:val="solid"/>
+            <w14:bevel/>
+          </w14:textOutline>
+        </w:rPr>
+      </w:pPr>
+    </w:p>
+    <w:p>
+      <w:pPr>
+        <w:rPr>
+          <w:rFonts w:ascii="Times New Roman" w:hAnsi="Times New Roman" w:cs="Times New Roman"/>
+          <w:sz w:val="32"/>
+          <w:szCs w:val="32"/>
+          <w14:textOutline w14:w="9525" w14:cap="rnd" w14:cmpd="sng" w14:algn="ctr">
+            <w14:solidFill>
+              <w14:srgbClr w14:val="00B050"/>
+            </w14:solidFill>
+            <w14:prstDash w14:val="solid"/>
+            <w14:bevel/>
+          </w14:textOutline>
+        </w:rPr>
+      </w:pPr>
+      <w:r>
+        <w:rPr>
+          <w:rFonts w:ascii="Times New Roman" w:hAnsi="Times New Roman" w:cs="Times New Roman"/>
+          <w:sz w:val="32"/>
+          <w:szCs w:val="32"/>
+          <w14:textOutline w14:w="9525" w14:cap="rnd" w14:cmpd="sng" w14:algn="ctr">
+            <w14:solidFill>
+              <w14:srgbClr w14:val="00B050"/>
+            </w14:solidFill>
+            <w14:prstDash w14:val="solid"/>
+            <w14:bevel/>
+          </w14:textOutline>
+        </w:rPr>
+        <w:t>Keystroke Messages</w:t>
+      </w:r>
+    </w:p>
+    <w:p>
+      <w:pPr>
+        <w:rPr>
+          <w:rFonts w:ascii="Times New Roman" w:hAnsi="Times New Roman" w:cs="Times New Roman"/>
+          <w:sz w:val="24"/>
+          <w:szCs w:val="24"/>
+        </w:rPr>
+      </w:pPr>
+      <w:r>
+        <w:rPr>
+          <w:rFonts w:ascii="Times New Roman" w:hAnsi="Times New Roman" w:cs="Times New Roman"/>
+          <w:sz w:val="24"/>
+          <w:szCs w:val="24"/>
+        </w:rPr>
+        <w:t>Keystroke messages provide information about the physical key that was pressed or released. They include the following details:</w:t>
+      </w:r>
+    </w:p>
+    <w:p>
+      <w:pPr>
+        <w:pStyle w:val="ListParagraph"/>
+        <w:numPr>
+          <w:ilvl w:val="0"/>
+          <w:numId w:val="2"/>
+        </w:numPr>
+        <w:rPr>
+          <w:rFonts w:ascii="Times New Roman" w:hAnsi="Times New Roman" w:cs="Times New Roman"/>
+          <w:i/>
+          <w:iCs/>
+          <w:color w:val="2F5496" w:themeColor="accent1" w:themeShade="BF"/>
+          <w:sz w:val="24"/>
+          <w:szCs w:val="24"/>
+        </w:rPr>
+      </w:pPr>
+      <w:r>
+        <w:rPr>
+          <w:rFonts w:ascii="Times New Roman" w:hAnsi="Times New Roman" w:cs="Times New Roman"/>
+          <w:i/>
+          <w:iCs/>
+          <w:color w:val="2F5496" w:themeColor="accent1" w:themeShade="BF"/>
+          <w:sz w:val="24"/>
+          <w:szCs w:val="24"/>
+        </w:rPr>
+        <w:t>The type of event (key down or key up)</w:t>
+      </w:r>
+      <w:r>
+        <w:rPr>
+          <w:rFonts w:ascii="Times New Roman" w:hAnsi="Times New Roman" w:cs="Times New Roman"/>
+          <w:i/>
+          <w:iCs/>
+          <w:color w:val="2F5496" w:themeColor="accent1" w:themeShade="BF"/>
+          <w:sz w:val="24"/>
+          <w:szCs w:val="24"/>
+        </w:rPr>
+        <w:t>.</w:t>
+      </w:r>
+    </w:p>
+    <w:p>
+      <w:pPr>
+        <w:pStyle w:val="ListParagraph"/>
+        <w:numPr>
+          <w:ilvl w:val="0"/>
+          <w:numId w:val="2"/>
+        </w:numPr>
+        <w:rPr>
+          <w:rFonts w:ascii="Times New Roman" w:hAnsi="Times New Roman" w:cs="Times New Roman"/>
+          <w:i/>
+          <w:iCs/>
+          <w:color w:val="2F5496" w:themeColor="accent1" w:themeShade="BF"/>
+          <w:sz w:val="24"/>
+          <w:szCs w:val="24"/>
+        </w:rPr>
+      </w:pPr>
+      <w:r>
+        <w:rPr>
+          <w:rFonts w:ascii="Times New Roman" w:hAnsi="Times New Roman" w:cs="Times New Roman"/>
+          <w:i/>
+          <w:iCs/>
+          <w:color w:val="2F5496" w:themeColor="accent1" w:themeShade="BF"/>
+          <w:sz w:val="24"/>
+          <w:szCs w:val="24"/>
+        </w:rPr>
+        <w:t>The virtual key code, which uniquely identifies the key</w:t>
+      </w:r>
+      <w:r>
+        <w:rPr>
+          <w:rFonts w:ascii="Times New Roman" w:hAnsi="Times New Roman" w:cs="Times New Roman"/>
+          <w:i/>
+          <w:iCs/>
+          <w:color w:val="2F5496" w:themeColor="accent1" w:themeShade="BF"/>
+          <w:sz w:val="24"/>
+          <w:szCs w:val="24"/>
+        </w:rPr>
+        <w:t>.</w:t>
+      </w:r>
+    </w:p>
+    <w:p>
+      <w:pPr>
+        <w:pStyle w:val="ListParagraph"/>
+        <w:numPr>
+          <w:ilvl w:val="0"/>
+          <w:numId w:val="2"/>
+        </w:numPr>
+        <w:rPr>
+          <w:rFonts w:ascii="Times New Roman" w:hAnsi="Times New Roman" w:cs="Times New Roman"/>
+          <w:i/>
+          <w:iCs/>
+          <w:color w:val="2F5496" w:themeColor="accent1" w:themeShade="BF"/>
+          <w:sz w:val="24"/>
+          <w:szCs w:val="24"/>
+        </w:rPr>
+      </w:pPr>
+      <w:r>
+        <w:rPr>
+          <w:rFonts w:ascii="Times New Roman" w:hAnsi="Times New Roman" w:cs="Times New Roman"/>
+          <w:i/>
+          <w:iCs/>
+          <w:color w:val="2F5496" w:themeColor="accent1" w:themeShade="BF"/>
+          <w:sz w:val="24"/>
+          <w:szCs w:val="24"/>
+        </w:rPr>
+        <w:t>The scan code, which represents the physical location of the key on the keyboard</w:t>
+      </w:r>
+      <w:r>
+        <w:rPr>
+          <w:rFonts w:ascii="Times New Roman" w:hAnsi="Times New Roman" w:cs="Times New Roman"/>
+          <w:i/>
+          <w:iCs/>
+          <w:color w:val="2F5496" w:themeColor="accent1" w:themeShade="BF"/>
+          <w:sz w:val="24"/>
+          <w:szCs w:val="24"/>
+        </w:rPr>
+        <w:t>.</w:t>
+      </w:r>
+    </w:p>
+    <w:p>
+      <w:pPr>
+        <w:pStyle w:val="ListParagraph"/>
+        <w:numPr>
+          <w:ilvl w:val="0"/>
+          <w:numId w:val="2"/>
+        </w:numPr>
+        <w:rPr>
+          <w:rFonts w:ascii="Times New Roman" w:hAnsi="Times New Roman" w:cs="Times New Roman"/>
+          <w:i/>
+          <w:iCs/>
+          <w:color w:val="2F5496" w:themeColor="accent1" w:themeShade="BF"/>
+          <w:sz w:val="24"/>
+          <w:szCs w:val="24"/>
+        </w:rPr>
+      </w:pPr>
+      <w:r>
+        <w:rPr>
+          <w:rFonts w:ascii="Times New Roman" w:hAnsi="Times New Roman" w:cs="Times New Roman"/>
+          <w:i/>
+          <w:iCs/>
+          <w:color w:val="2F5496" w:themeColor="accent1" w:themeShade="BF"/>
+          <w:sz w:val="24"/>
+          <w:szCs w:val="24"/>
+        </w:rPr>
+        <w:t>The state of the modifier keys (Ctrl, Shift, Alt)</w:t>
+      </w:r>
+      <w:r>
+        <w:rPr>
+          <w:rFonts w:ascii="Times New Roman" w:hAnsi="Times New Roman" w:cs="Times New Roman"/>
+          <w:i/>
+          <w:iCs/>
+          <w:color w:val="2F5496" w:themeColor="accent1" w:themeShade="BF"/>
+          <w:sz w:val="24"/>
+          <w:szCs w:val="24"/>
+        </w:rPr>
+        <w:t xml:space="preserve">. </w:t>
+      </w:r>
+    </w:p>
+    <w:p>
+      <w:pPr>
+        <w:pStyle w:val="ListParagraph"/>
+        <w:numPr>
+          <w:ilvl w:val="0"/>
+          <w:numId w:val="2"/>
+        </w:numPr>
+        <w:rPr>
+          <w:rFonts w:ascii="Times New Roman" w:hAnsi="Times New Roman" w:cs="Times New Roman"/>
+          <w:i/>
+          <w:iCs/>
+          <w:color w:val="2F5496" w:themeColor="accent1" w:themeShade="BF"/>
+          <w:sz w:val="24"/>
+          <w:szCs w:val="24"/>
+        </w:rPr>
+      </w:pPr>
+      <w:r>
+        <w:rPr>
+          <w:rFonts w:ascii="Times New Roman" w:hAnsi="Times New Roman" w:cs="Times New Roman"/>
+          <w:i/>
+          <w:iCs/>
+          <w:color w:val="2F5496" w:themeColor="accent1" w:themeShade="BF"/>
+          <w:sz w:val="24"/>
+          <w:szCs w:val="24"/>
+        </w:rPr>
+        <w:t>The repeat count, indicating the number of times the key has been pressed in rapid succession</w:t>
+      </w:r>
+      <w:r>
+        <w:rPr>
+          <w:rFonts w:ascii="Times New Roman" w:hAnsi="Times New Roman" w:cs="Times New Roman"/>
+          <w:i/>
+          <w:iCs/>
+          <w:color w:val="2F5496" w:themeColor="accent1" w:themeShade="BF"/>
+          <w:sz w:val="24"/>
+          <w:szCs w:val="24"/>
+        </w:rPr>
+        <w:t>.</w:t>
+      </w:r>
+    </w:p>
+    <w:p>
+      <w:pPr>
+        <w:rPr>
+          <w:rFonts w:ascii="Times New Roman" w:hAnsi="Times New Roman" w:cs="Times New Roman"/>
+          <w:sz w:val="32"/>
+          <w:szCs w:val="32"/>
+          <w14:textOutline w14:w="9525" w14:cap="rnd" w14:cmpd="sng" w14:algn="ctr">
+            <w14:solidFill>
+              <w14:srgbClr w14:val="00B050"/>
+            </w14:solidFill>
+            <w14:prstDash w14:val="solid"/>
+            <w14:bevel/>
+          </w14:textOutline>
+        </w:rPr>
+      </w:pPr>
+      <w:r>
+        <w:rPr>
+          <w:rFonts w:ascii="Times New Roman" w:hAnsi="Times New Roman" w:cs="Times New Roman"/>
+          <w:sz w:val="32"/>
+          <w:szCs w:val="32"/>
+          <w14:textOutline w14:w="9525" w14:cap="rnd" w14:cmpd="sng" w14:algn="ctr">
+            <w14:solidFill>
+              <w14:srgbClr w14:val="00B050"/>
+            </w14:solidFill>
+            <w14:prstDash w14:val="solid"/>
+            <w14:bevel/>
+          </w14:textOutline>
+        </w:rPr>
+        <w:lastRenderedPageBreak/>
+        <w:t>Character Messages</w:t>
+      </w:r>
+    </w:p>
+    <w:p>
+      <w:pPr>
+        <w:rPr>
+          <w:rFonts w:ascii="Times New Roman" w:hAnsi="Times New Roman" w:cs="Times New Roman"/>
+          <w:sz w:val="24"/>
+          <w:szCs w:val="24"/>
+        </w:rPr>
+      </w:pPr>
+      <w:r>
+        <w:rPr>
+          <w:rFonts w:ascii="Times New Roman" w:hAnsi="Times New Roman" w:cs="Times New Roman"/>
+          <w:color w:val="FF0000"/>
+          <w:sz w:val="24"/>
+          <w:szCs w:val="24"/>
+        </w:rPr>
+        <w:t xml:space="preserve">Character messages </w:t>
+      </w:r>
+      <w:r>
+        <w:rPr>
+          <w:rFonts w:ascii="Times New Roman" w:hAnsi="Times New Roman" w:cs="Times New Roman"/>
+          <w:sz w:val="24"/>
+          <w:szCs w:val="24"/>
+        </w:rPr>
+        <w:t>convey information about the character that was generated by the keystroke. They include the following details:</w:t>
+      </w:r>
+    </w:p>
+    <w:p>
+      <w:pPr>
+        <w:pStyle w:val="ListParagraph"/>
+        <w:numPr>
+          <w:ilvl w:val="0"/>
+          <w:numId w:val="3"/>
+        </w:numPr>
+        <w:rPr>
+          <w:rFonts w:ascii="Times New Roman" w:hAnsi="Times New Roman" w:cs="Times New Roman"/>
+          <w:i/>
+          <w:iCs/>
+          <w:color w:val="2F5496" w:themeColor="accent1" w:themeShade="BF"/>
+          <w:sz w:val="24"/>
+          <w:szCs w:val="24"/>
+        </w:rPr>
+      </w:pPr>
+      <w:r>
+        <w:rPr>
+          <w:rFonts w:ascii="Times New Roman" w:hAnsi="Times New Roman" w:cs="Times New Roman"/>
+          <w:i/>
+          <w:iCs/>
+          <w:color w:val="2F5496" w:themeColor="accent1" w:themeShade="BF"/>
+          <w:sz w:val="24"/>
+          <w:szCs w:val="24"/>
+        </w:rPr>
+        <w:t>The Unicode character code</w:t>
+      </w:r>
+      <w:r>
+        <w:rPr>
+          <w:rFonts w:ascii="Times New Roman" w:hAnsi="Times New Roman" w:cs="Times New Roman"/>
+          <w:i/>
+          <w:iCs/>
+          <w:color w:val="2F5496" w:themeColor="accent1" w:themeShade="BF"/>
+          <w:sz w:val="24"/>
+          <w:szCs w:val="24"/>
+        </w:rPr>
+        <w:t>.</w:t>
+      </w:r>
+    </w:p>
+    <w:p>
+      <w:pPr>
+        <w:pStyle w:val="ListParagraph"/>
+        <w:numPr>
+          <w:ilvl w:val="0"/>
+          <w:numId w:val="3"/>
+        </w:numPr>
+        <w:rPr>
+          <w:rFonts w:ascii="Times New Roman" w:hAnsi="Times New Roman" w:cs="Times New Roman"/>
+          <w:i/>
+          <w:iCs/>
+          <w:color w:val="2F5496" w:themeColor="accent1" w:themeShade="BF"/>
+          <w:sz w:val="24"/>
+          <w:szCs w:val="24"/>
+        </w:rPr>
+      </w:pPr>
+      <w:r>
+        <w:rPr>
+          <w:rFonts w:ascii="Times New Roman" w:hAnsi="Times New Roman" w:cs="Times New Roman"/>
+          <w:i/>
+          <w:iCs/>
+          <w:color w:val="2F5496" w:themeColor="accent1" w:themeShade="BF"/>
+          <w:sz w:val="24"/>
+          <w:szCs w:val="24"/>
+        </w:rPr>
+        <w:t>The virtual key code corresponding to the key that generated the character</w:t>
+      </w:r>
+      <w:r>
+        <w:rPr>
+          <w:rFonts w:ascii="Times New Roman" w:hAnsi="Times New Roman" w:cs="Times New Roman"/>
+          <w:i/>
+          <w:iCs/>
+          <w:color w:val="2F5496" w:themeColor="accent1" w:themeShade="BF"/>
+          <w:sz w:val="24"/>
+          <w:szCs w:val="24"/>
+        </w:rPr>
+        <w:t>.</w:t>
+      </w:r>
+    </w:p>
+    <w:p>
+      <w:pPr>
+        <w:pStyle w:val="ListParagraph"/>
+        <w:numPr>
+          <w:ilvl w:val="0"/>
+          <w:numId w:val="3"/>
+        </w:numPr>
+        <w:rPr>
+          <w:rFonts w:ascii="Times New Roman" w:hAnsi="Times New Roman" w:cs="Times New Roman"/>
+          <w:i/>
+          <w:iCs/>
+          <w:color w:val="2F5496" w:themeColor="accent1" w:themeShade="BF"/>
+          <w:sz w:val="24"/>
+          <w:szCs w:val="24"/>
+        </w:rPr>
+      </w:pPr>
+      <w:r>
+        <w:rPr>
+          <w:rFonts w:ascii="Times New Roman" w:hAnsi="Times New Roman" w:cs="Times New Roman"/>
+          <w:i/>
+          <w:iCs/>
+          <w:color w:val="2F5496" w:themeColor="accent1" w:themeShade="BF"/>
+          <w:sz w:val="24"/>
+          <w:szCs w:val="24"/>
+        </w:rPr>
+        <w:t>The state of the modifier keys (Ctrl, Shift, Alt)</w:t>
+      </w:r>
+      <w:r>
+        <w:rPr>
+          <w:rFonts w:ascii="Times New Roman" w:hAnsi="Times New Roman" w:cs="Times New Roman"/>
+          <w:i/>
+          <w:iCs/>
+          <w:color w:val="2F5496" w:themeColor="accent1" w:themeShade="BF"/>
+          <w:sz w:val="24"/>
+          <w:szCs w:val="24"/>
+        </w:rPr>
+        <w:t>.</w:t>
+      </w:r>
+    </w:p>
+    <w:p>
+      <w:pPr>
+        <w:rPr>
+          <w:rFonts w:ascii="Times New Roman" w:hAnsi="Times New Roman" w:cs="Times New Roman"/>
+          <w:sz w:val="28"/>
+          <w:szCs w:val="28"/>
+          <w14:textOutline w14:w="9525" w14:cap="rnd" w14:cmpd="sng" w14:algn="ctr">
+            <w14:solidFill>
+              <w14:srgbClr w14:val="00B050"/>
+            </w14:solidFill>
+            <w14:prstDash w14:val="solid"/>
+            <w14:bevel/>
+          </w14:textOutline>
+        </w:rPr>
+      </w:pPr>
+      <w:r>
+        <w:rPr>
+          <w:rFonts w:ascii="Times New Roman" w:hAnsi="Times New Roman" w:cs="Times New Roman"/>
+          <w:sz w:val="28"/>
+          <w:szCs w:val="28"/>
+          <w14:textOutline w14:w="9525" w14:cap="rnd" w14:cmpd="sng" w14:algn="ctr">
+            <w14:solidFill>
+              <w14:srgbClr w14:val="00B050"/>
+            </w14:solidFill>
+            <w14:prstDash w14:val="solid"/>
+            <w14:bevel/>
+          </w14:textOutline>
+        </w:rPr>
+        <w:t>Applications and Keystroke/Character Messages</w:t>
+      </w:r>
+    </w:p>
+    <w:p>
+      <w:pPr>
+        <w:rPr>
+          <w:rFonts w:ascii="Times New Roman" w:hAnsi="Times New Roman" w:cs="Times New Roman"/>
+          <w:sz w:val="24"/>
+          <w:szCs w:val="24"/>
+        </w:rPr>
+      </w:pPr>
+      <w:r>
+        <w:rPr>
+          <w:rFonts w:ascii="Times New Roman" w:hAnsi="Times New Roman" w:cs="Times New Roman"/>
+          <w:sz w:val="24"/>
+          <w:szCs w:val="24"/>
+        </w:rPr>
+        <w:t xml:space="preserve">Programs can handle both keystroke and character messages based on their specific needs. </w:t>
+      </w:r>
+    </w:p>
+    <w:p>
+      <w:pPr>
+        <w:rPr>
+          <w:rFonts w:ascii="Times New Roman" w:hAnsi="Times New Roman" w:cs="Times New Roman"/>
+          <w:sz w:val="24"/>
+          <w:szCs w:val="24"/>
+        </w:rPr>
+      </w:pPr>
+      <w:r>
+        <w:rPr>
+          <w:rFonts w:ascii="Times New Roman" w:hAnsi="Times New Roman" w:cs="Times New Roman"/>
+          <w:sz w:val="24"/>
+          <w:szCs w:val="24"/>
+        </w:rPr>
+        <w:t xml:space="preserve">For instance, a </w:t>
+      </w:r>
+      <w:r>
+        <w:rPr>
+          <w:rFonts w:ascii="Times New Roman" w:hAnsi="Times New Roman" w:cs="Times New Roman"/>
+          <w:color w:val="C00000"/>
+          <w:sz w:val="24"/>
+          <w:szCs w:val="24"/>
+        </w:rPr>
+        <w:t xml:space="preserve">text editor would primarily be interested in character messages </w:t>
+      </w:r>
+      <w:r>
+        <w:rPr>
+          <w:rFonts w:ascii="Times New Roman" w:hAnsi="Times New Roman" w:cs="Times New Roman"/>
+          <w:sz w:val="24"/>
+          <w:szCs w:val="24"/>
+        </w:rPr>
+        <w:t xml:space="preserve">to process and display the entered text. </w:t>
+      </w:r>
+    </w:p>
+    <w:p>
+      <w:pPr>
+        <w:rPr>
+          <w:rFonts w:ascii="Times New Roman" w:hAnsi="Times New Roman" w:cs="Times New Roman"/>
+          <w:sz w:val="24"/>
+          <w:szCs w:val="24"/>
+        </w:rPr>
+      </w:pPr>
+      <w:r>
+        <w:rPr>
+          <w:noProof/>
+        </w:rPr>
+        <w:drawing>
+          <wp:inline distT="0" distB="0" distL="0" distR="0" wp14:anchorId="7AEB7533" wp14:editId="3B01020D">
+            <wp:extent cx="4842164" cy="1558184"/>
+            <wp:effectExtent l="0" t="0" r="0" b="4445"/>
+            <wp:docPr id="23" name="Picture 23" descr="13 Best Text Editors to Speed up Your Workflow"/>
+            <wp:cNvGraphicFramePr>
+              <a:graphicFrameLocks xmlns:a="http://schemas.openxmlformats.org/drawingml/2006/main" noChangeAspect="1"/>
+            </wp:cNvGraphicFramePr>
+            <a:graphic xmlns:a="http://schemas.openxmlformats.org/drawingml/2006/main">
+              <a:graphicData uri="http://schemas.openxmlformats.org/drawingml/2006/picture">
+                <pic:pic xmlns:pic="http://schemas.openxmlformats.org/drawingml/2006/picture">
+                  <pic:nvPicPr>
+                    <pic:cNvPr id="0" name="Picture 45" descr="13 Best Text Editors to Speed up Your Workflow"/>
+                    <pic:cNvPicPr>
+                      <a:picLocks noChangeAspect="1" noChangeArrowheads="1"/>
+                    </pic:cNvPicPr>
+                  </pic:nvPicPr>
+                  <pic:blipFill>
+                    <a:blip r:embed="rId27" cstate="print">
+                      <a:extLst>
+                        <a:ext uri="{28A0092B-C50C-407E-A947-70E740481C1C}">
+                          <a14:useLocalDpi xmlns:a14="http://schemas.microsoft.com/office/drawing/2010/main" val="0"/>
+                        </a:ext>
+                      </a:extLst>
+                    </a:blip>
+                    <a:srcRect/>
+                    <a:stretch>
+                      <a:fillRect/>
+                    </a:stretch>
+                  </pic:blipFill>
+                  <pic:spPr bwMode="auto">
+                    <a:xfrm>
+                      <a:off x="0" y="0"/>
+                      <a:ext cx="4857085" cy="1562986"/>
+                    </a:xfrm>
+                    <a:prstGeom prst="rect">
+                      <a:avLst/>
+                    </a:prstGeom>
+                    <a:noFill/>
+                    <a:ln>
+                      <a:noFill/>
+                    </a:ln>
+                  </pic:spPr>
+                </pic:pic>
+              </a:graphicData>
+            </a:graphic>
+          </wp:inline>
+        </w:drawing>
+      </w:r>
+    </w:p>
+    <w:p>
+      <w:pPr>
+        <w:rPr>
+          <w:rFonts w:ascii="Times New Roman" w:hAnsi="Times New Roman" w:cs="Times New Roman"/>
+          <w:sz w:val="24"/>
+          <w:szCs w:val="24"/>
+        </w:rPr>
+      </w:pPr>
+      <w:r>
+        <w:rPr>
+          <w:rFonts w:ascii="Times New Roman" w:hAnsi="Times New Roman" w:cs="Times New Roman"/>
+          <w:sz w:val="24"/>
+          <w:szCs w:val="24"/>
+        </w:rPr>
+        <w:t xml:space="preserve">A game, on the other hand, might </w:t>
+      </w:r>
+      <w:r>
+        <w:rPr>
+          <w:rFonts w:ascii="Times New Roman" w:hAnsi="Times New Roman" w:cs="Times New Roman"/>
+          <w:color w:val="C00000"/>
+          <w:sz w:val="24"/>
+          <w:szCs w:val="24"/>
+        </w:rPr>
+        <w:t xml:space="preserve">rely heavily on keystroke messages </w:t>
+      </w:r>
+      <w:r>
+        <w:rPr>
+          <w:rFonts w:ascii="Times New Roman" w:hAnsi="Times New Roman" w:cs="Times New Roman"/>
+          <w:sz w:val="24"/>
+          <w:szCs w:val="24"/>
+        </w:rPr>
+        <w:t>to detect and respond to user actions.</w:t>
+      </w:r>
+    </w:p>
+    <w:p>
+      <w:pPr>
+        <w:rPr>
+          <w:rFonts w:ascii="Times New Roman" w:hAnsi="Times New Roman" w:cs="Times New Roman"/>
+          <w:sz w:val="24"/>
+          <w:szCs w:val="24"/>
+        </w:rPr>
+      </w:pPr>
+      <w:r>
+        <w:rPr>
+          <w:noProof/>
+        </w:rPr>
+        <w:drawing>
+          <wp:inline distT="0" distB="0" distL="0" distR="0" wp14:anchorId="50223560" wp14:editId="534620D5">
+            <wp:extent cx="4195348" cy="2542309"/>
+            <wp:effectExtent l="0" t="0" r="0" b="0"/>
+            <wp:docPr id="24" name="Picture 24" descr="Complete The Ultimate Gaming Room Setup - The Good Guys"/>
+            <wp:cNvGraphicFramePr>
+              <a:graphicFrameLocks xmlns:a="http://schemas.openxmlformats.org/drawingml/2006/main" noChangeAspect="1"/>
+            </wp:cNvGraphicFramePr>
+            <a:graphic xmlns:a="http://schemas.openxmlformats.org/drawingml/2006/main">
+              <a:graphicData uri="http://schemas.openxmlformats.org/drawingml/2006/picture">
+                <pic:pic xmlns:pic="http://schemas.openxmlformats.org/drawingml/2006/picture">
+                  <pic:nvPicPr>
+                    <pic:cNvPr id="0" name="Picture 47" descr="Complete The Ultimate Gaming Room Setup - The Good Guys"/>
+                    <pic:cNvPicPr>
+                      <a:picLocks noChangeAspect="1" noChangeArrowheads="1"/>
+                    </pic:cNvPicPr>
+                  </pic:nvPicPr>
+                  <pic:blipFill>
+                    <a:blip r:embed="rId28">
+                      <a:extLst>
+                        <a:ext uri="{28A0092B-C50C-407E-A947-70E740481C1C}">
+                          <a14:useLocalDpi xmlns:a14="http://schemas.microsoft.com/office/drawing/2010/main" val="0"/>
+                        </a:ext>
+                      </a:extLst>
+                    </a:blip>
+                    <a:srcRect/>
+                    <a:stretch>
+                      <a:fillRect/>
+                    </a:stretch>
+                  </pic:blipFill>
+                  <pic:spPr bwMode="auto">
+                    <a:xfrm>
+                      <a:off x="0" y="0"/>
+                      <a:ext cx="4202263" cy="2546500"/>
+                    </a:xfrm>
+                    <a:prstGeom prst="rect">
+                      <a:avLst/>
+                    </a:prstGeom>
+                    <a:noFill/>
+                    <a:ln>
+                      <a:noFill/>
+                    </a:ln>
+                  </pic:spPr>
+                </pic:pic>
+              </a:graphicData>
+            </a:graphic>
+          </wp:inline>
+        </w:drawing>
+      </w:r>
+    </w:p>
+    <w:p>
+      <w:pPr>
+        <w:rPr>
+          <w:rFonts w:ascii="Times New Roman" w:hAnsi="Times New Roman" w:cs="Times New Roman"/>
+          <w:sz w:val="24"/>
+          <w:szCs w:val="24"/>
+        </w:rPr>
+      </w:pPr>
+      <w:r>
+        <w:rPr>
+          <w:rFonts w:ascii="Times New Roman" w:hAnsi="Times New Roman" w:cs="Times New Roman"/>
+          <w:sz w:val="24"/>
+          <w:szCs w:val="24"/>
+        </w:rPr>
+        <w:t>The distinction between keystrokes and characters allows programs to handle keyboard input in a more granular and versatile manner. By understanding the nuances of these two concepts, developers can create applications that are responsive, efficient, and user-friendly.</w:t>
+      </w:r>
+    </w:p>
     <w:sectPr>
       <w:pgSz w:w="12240" w:h="15840"/>
       <w:pgMar w:top="1440" w:right="1440" w:bottom="1440" w:left="1440" w:header="720" w:footer="720" w:gutter="0"/>
@@ -2863,9 +4159,9 @@
 <file path=word/numbering.xml><?xml version="1.0" encoding="utf-8"?>
 <w:numbering xmlns:wpc="http://schemas.microsoft.com/office/word/2010/wordprocessingCanvas" xmlns:cx="http://schemas.microsoft.com/office/drawing/2014/chartex" xmlns:cx1="http://schemas.microsoft.com/office/drawing/2015/9/8/chartex" xmlns:cx2="http://schemas.microsoft.com/office/drawing/2015/10/21/chartex" xmlns:cx3="http://schemas.microsoft.com/office/drawing/2016/5/9/chartex" xmlns:cx4="http://schemas.microsoft.com/office/drawing/2016/5/10/chartex" xmlns:cx5="http://schemas.microsoft.com/office/drawing/2016/5/11/chartex" xmlns:cx6="http://schemas.microsoft.com/office/drawing/2016/5/12/chartex" xmlns:cx7="http://schemas.microsoft.com/office/drawing/2016/5/13/chartex" xmlns:cx8="http://schemas.microsoft.com/office/drawing/2016/5/14/chartex" xmlns:mc="http://schemas.openxmlformats.org/markup-compatibility/2006" xmlns:aink="http://schemas.microsoft.com/office/drawing/2016/ink" xmlns:am3d="http://schemas.microsoft.com/office/drawing/2017/model3d" xmlns:o="urn:schemas-microsoft-com:office:office" xmlns:r="http://schemas.openxmlformats.org/officeDocument/2006/relationships" xmlns:m="http://schemas.openxmlformats.org/officeDocument/2006/math" xmlns:v="urn:schemas-microsoft-com:vml" xmlns:wp14="http://schemas.microsoft.com/office/word/2010/wordprocessingDrawing" xmlns:wp="http://schemas.openxmlformats.org/drawingml/2006/wordprocessingDrawing" xmlns:w10="urn:schemas-microsoft-com:office:word" xmlns:w="http://schemas.openxmlformats.org/wordprocessingml/2006/main" xmlns:w14="http://schemas.microsoft.com/office/word/2010/wordml" xmlns:w15="http://schemas.microsoft.com/office/word/2012/wordml" xmlns:w16cex="http://schemas.microsoft.com/office/word/2018/wordml/cex" xmlns:w16cid="http://schemas.microsoft.com/office/word/2016/wordml/cid" xmlns:w16="http://schemas.microsoft.com/office/word/2018/wordml" xmlns:w16sdtdh="http://schemas.microsoft.com/office/word/2020/wordml/sdtdatahash" xmlns:w16se="http://schemas.microsoft.com/office/word/2015/wordml/symex" xmlns:wpg="http://schemas.microsoft.com/office/word/2010/wordprocessingGroup" xmlns:wpi="http://schemas.microsoft.com/office/word/2010/wordprocessingInk" xmlns:wne="http://schemas.microsoft.com/office/word/2006/wordml" xmlns:wps="http://schemas.microsoft.com/office/word/2010/wordprocessingShape" mc:Ignorable="w14 w15 w16se w16cid w16 w16cex w16sdtdh wp14">
   <w:abstractNum w:abstractNumId="0" w15:restartNumberingAfterBreak="0">
-    <w:nsid w:val="6F8B00C5"/>
+    <w:nsid w:val="4A682EAD"/>
     <w:multiLevelType w:val="hybridMultilevel"/>
-    <w:tmpl w:val="7826DFAC"/>
+    <w:tmpl w:val="DB8E54BA"/>
     <w:lvl w:ilvl="0" w:tplc="04090001">
       <w:start w:val="1"/>
       <w:numFmt w:val="bullet"/>
@@ -2975,7 +4271,239 @@
       </w:rPr>
     </w:lvl>
   </w:abstractNum>
+  <w:abstractNum w:abstractNumId="1" w15:restartNumberingAfterBreak="0">
+    <w:nsid w:val="54DA7790"/>
+    <w:multiLevelType w:val="hybridMultilevel"/>
+    <w:tmpl w:val="1E6EA61C"/>
+    <w:lvl w:ilvl="0" w:tplc="04090001">
+      <w:start w:val="1"/>
+      <w:numFmt w:val="bullet"/>
+      <w:lvlText w:val=""/>
+      <w:lvlJc w:val="left"/>
+      <w:pPr>
+        <w:ind w:left="720" w:hanging="360"/>
+      </w:pPr>
+      <w:rPr>
+        <w:rFonts w:ascii="Symbol" w:hAnsi="Symbol" w:hint="default"/>
+      </w:rPr>
+    </w:lvl>
+    <w:lvl w:ilvl="1" w:tplc="04090003" w:tentative="1">
+      <w:start w:val="1"/>
+      <w:numFmt w:val="bullet"/>
+      <w:lvlText w:val="o"/>
+      <w:lvlJc w:val="left"/>
+      <w:pPr>
+        <w:ind w:left="1440" w:hanging="360"/>
+      </w:pPr>
+      <w:rPr>
+        <w:rFonts w:ascii="Courier New" w:hAnsi="Courier New" w:cs="Courier New" w:hint="default"/>
+      </w:rPr>
+    </w:lvl>
+    <w:lvl w:ilvl="2" w:tplc="04090005" w:tentative="1">
+      <w:start w:val="1"/>
+      <w:numFmt w:val="bullet"/>
+      <w:lvlText w:val=""/>
+      <w:lvlJc w:val="left"/>
+      <w:pPr>
+        <w:ind w:left="2160" w:hanging="360"/>
+      </w:pPr>
+      <w:rPr>
+        <w:rFonts w:ascii="Wingdings" w:hAnsi="Wingdings" w:hint="default"/>
+      </w:rPr>
+    </w:lvl>
+    <w:lvl w:ilvl="3" w:tplc="04090001" w:tentative="1">
+      <w:start w:val="1"/>
+      <w:numFmt w:val="bullet"/>
+      <w:lvlText w:val=""/>
+      <w:lvlJc w:val="left"/>
+      <w:pPr>
+        <w:ind w:left="2880" w:hanging="360"/>
+      </w:pPr>
+      <w:rPr>
+        <w:rFonts w:ascii="Symbol" w:hAnsi="Symbol" w:hint="default"/>
+      </w:rPr>
+    </w:lvl>
+    <w:lvl w:ilvl="4" w:tplc="04090003" w:tentative="1">
+      <w:start w:val="1"/>
+      <w:numFmt w:val="bullet"/>
+      <w:lvlText w:val="o"/>
+      <w:lvlJc w:val="left"/>
+      <w:pPr>
+        <w:ind w:left="3600" w:hanging="360"/>
+      </w:pPr>
+      <w:rPr>
+        <w:rFonts w:ascii="Courier New" w:hAnsi="Courier New" w:cs="Courier New" w:hint="default"/>
+      </w:rPr>
+    </w:lvl>
+    <w:lvl w:ilvl="5" w:tplc="04090005" w:tentative="1">
+      <w:start w:val="1"/>
+      <w:numFmt w:val="bullet"/>
+      <w:lvlText w:val=""/>
+      <w:lvlJc w:val="left"/>
+      <w:pPr>
+        <w:ind w:left="4320" w:hanging="360"/>
+      </w:pPr>
+      <w:rPr>
+        <w:rFonts w:ascii="Wingdings" w:hAnsi="Wingdings" w:hint="default"/>
+      </w:rPr>
+    </w:lvl>
+    <w:lvl w:ilvl="6" w:tplc="04090001" w:tentative="1">
+      <w:start w:val="1"/>
+      <w:numFmt w:val="bullet"/>
+      <w:lvlText w:val=""/>
+      <w:lvlJc w:val="left"/>
+      <w:pPr>
+        <w:ind w:left="5040" w:hanging="360"/>
+      </w:pPr>
+      <w:rPr>
+        <w:rFonts w:ascii="Symbol" w:hAnsi="Symbol" w:hint="default"/>
+      </w:rPr>
+    </w:lvl>
+    <w:lvl w:ilvl="7" w:tplc="04090003" w:tentative="1">
+      <w:start w:val="1"/>
+      <w:numFmt w:val="bullet"/>
+      <w:lvlText w:val="o"/>
+      <w:lvlJc w:val="left"/>
+      <w:pPr>
+        <w:ind w:left="5760" w:hanging="360"/>
+      </w:pPr>
+      <w:rPr>
+        <w:rFonts w:ascii="Courier New" w:hAnsi="Courier New" w:cs="Courier New" w:hint="default"/>
+      </w:rPr>
+    </w:lvl>
+    <w:lvl w:ilvl="8" w:tplc="04090005" w:tentative="1">
+      <w:start w:val="1"/>
+      <w:numFmt w:val="bullet"/>
+      <w:lvlText w:val=""/>
+      <w:lvlJc w:val="left"/>
+      <w:pPr>
+        <w:ind w:left="6480" w:hanging="360"/>
+      </w:pPr>
+      <w:rPr>
+        <w:rFonts w:ascii="Wingdings" w:hAnsi="Wingdings" w:hint="default"/>
+      </w:rPr>
+    </w:lvl>
+  </w:abstractNum>
+  <w:abstractNum w:abstractNumId="2" w15:restartNumberingAfterBreak="0">
+    <w:nsid w:val="6F8B00C5"/>
+    <w:multiLevelType w:val="hybridMultilevel"/>
+    <w:tmpl w:val="7826DFAC"/>
+    <w:lvl w:ilvl="0" w:tplc="04090001">
+      <w:start w:val="1"/>
+      <w:numFmt w:val="bullet"/>
+      <w:lvlText w:val=""/>
+      <w:lvlJc w:val="left"/>
+      <w:pPr>
+        <w:ind w:left="720" w:hanging="360"/>
+      </w:pPr>
+      <w:rPr>
+        <w:rFonts w:ascii="Symbol" w:hAnsi="Symbol" w:hint="default"/>
+      </w:rPr>
+    </w:lvl>
+    <w:lvl w:ilvl="1" w:tplc="04090003" w:tentative="1">
+      <w:start w:val="1"/>
+      <w:numFmt w:val="bullet"/>
+      <w:lvlText w:val="o"/>
+      <w:lvlJc w:val="left"/>
+      <w:pPr>
+        <w:ind w:left="1440" w:hanging="360"/>
+      </w:pPr>
+      <w:rPr>
+        <w:rFonts w:ascii="Courier New" w:hAnsi="Courier New" w:cs="Courier New" w:hint="default"/>
+      </w:rPr>
+    </w:lvl>
+    <w:lvl w:ilvl="2" w:tplc="04090005" w:tentative="1">
+      <w:start w:val="1"/>
+      <w:numFmt w:val="bullet"/>
+      <w:lvlText w:val=""/>
+      <w:lvlJc w:val="left"/>
+      <w:pPr>
+        <w:ind w:left="2160" w:hanging="360"/>
+      </w:pPr>
+      <w:rPr>
+        <w:rFonts w:ascii="Wingdings" w:hAnsi="Wingdings" w:hint="default"/>
+      </w:rPr>
+    </w:lvl>
+    <w:lvl w:ilvl="3" w:tplc="04090001" w:tentative="1">
+      <w:start w:val="1"/>
+      <w:numFmt w:val="bullet"/>
+      <w:lvlText w:val=""/>
+      <w:lvlJc w:val="left"/>
+      <w:pPr>
+        <w:ind w:left="2880" w:hanging="360"/>
+      </w:pPr>
+      <w:rPr>
+        <w:rFonts w:ascii="Symbol" w:hAnsi="Symbol" w:hint="default"/>
+      </w:rPr>
+    </w:lvl>
+    <w:lvl w:ilvl="4" w:tplc="04090003" w:tentative="1">
+      <w:start w:val="1"/>
+      <w:numFmt w:val="bullet"/>
+      <w:lvlText w:val="o"/>
+      <w:lvlJc w:val="left"/>
+      <w:pPr>
+        <w:ind w:left="3600" w:hanging="360"/>
+      </w:pPr>
+      <w:rPr>
+        <w:rFonts w:ascii="Courier New" w:hAnsi="Courier New" w:cs="Courier New" w:hint="default"/>
+      </w:rPr>
+    </w:lvl>
+    <w:lvl w:ilvl="5" w:tplc="04090005" w:tentative="1">
+      <w:start w:val="1"/>
+      <w:numFmt w:val="bullet"/>
+      <w:lvlText w:val=""/>
+      <w:lvlJc w:val="left"/>
+      <w:pPr>
+        <w:ind w:left="4320" w:hanging="360"/>
+      </w:pPr>
+      <w:rPr>
+        <w:rFonts w:ascii="Wingdings" w:hAnsi="Wingdings" w:hint="default"/>
+      </w:rPr>
+    </w:lvl>
+    <w:lvl w:ilvl="6" w:tplc="04090001" w:tentative="1">
+      <w:start w:val="1"/>
+      <w:numFmt w:val="bullet"/>
+      <w:lvlText w:val=""/>
+      <w:lvlJc w:val="left"/>
+      <w:pPr>
+        <w:ind w:left="5040" w:hanging="360"/>
+      </w:pPr>
+      <w:rPr>
+        <w:rFonts w:ascii="Symbol" w:hAnsi="Symbol" w:hint="default"/>
+      </w:rPr>
+    </w:lvl>
+    <w:lvl w:ilvl="7" w:tplc="04090003" w:tentative="1">
+      <w:start w:val="1"/>
+      <w:numFmt w:val="bullet"/>
+      <w:lvlText w:val="o"/>
+      <w:lvlJc w:val="left"/>
+      <w:pPr>
+        <w:ind w:left="5760" w:hanging="360"/>
+      </w:pPr>
+      <w:rPr>
+        <w:rFonts w:ascii="Courier New" w:hAnsi="Courier New" w:cs="Courier New" w:hint="default"/>
+      </w:rPr>
+    </w:lvl>
+    <w:lvl w:ilvl="8" w:tplc="04090005" w:tentative="1">
+      <w:start w:val="1"/>
+      <w:numFmt w:val="bullet"/>
+      <w:lvlText w:val=""/>
+      <w:lvlJc w:val="left"/>
+      <w:pPr>
+        <w:ind w:left="6480" w:hanging="360"/>
+      </w:pPr>
+      <w:rPr>
+        <w:rFonts w:ascii="Wingdings" w:hAnsi="Wingdings" w:hint="default"/>
+      </w:rPr>
+    </w:lvl>
+  </w:abstractNum>
   <w:num w:numId="1">
+    <w:abstractNumId w:val="2"/>
+  </w:num>
+  <w:num w:numId="2">
+    <w:abstractNumId w:val="1"/>
+  </w:num>
+  <w:num w:numId="3">
     <w:abstractNumId w:val="0"/>
   </w:num>
 </w:numbering>

</xml_diff>